<commit_message>
Send emails with link. PDF signatures still not updating.
</commit_message>
<xml_diff>
--- a/docassemble/MAEvictionMoratoriumPlocket/data/templates/motion_to_dismiss_for_non-essential_eviction.docx
+++ b/docassemble/MAEvictionMoratoriumPlocket/data/templates/motion_to_dismiss_for_non-essential_eviction.docx
@@ -44,7 +44,29 @@
           <w:sz w:val="22"/>
           <w:szCs w:val="22"/>
         </w:rPr>
-        <w:t xml:space="preserve">{{ courts[0].address.county }} </w:t>
+        <w:t>{{ courts[0].</w:t>
+      </w:r>
+      <w:proofErr w:type="spellStart"/>
+      <w:r>
+        <w:rPr>
+          <w:rStyle w:val="HTMLCode"/>
+          <w:rFonts w:asciiTheme="minorHAnsi" w:eastAsiaTheme="minorHAnsi" w:hAnsiTheme="minorHAnsi" w:cstheme="minorHAnsi"/>
+          <w:b/>
+          <w:sz w:val="22"/>
+          <w:szCs w:val="22"/>
+        </w:rPr>
+        <w:t>address.county</w:t>
+      </w:r>
+      <w:proofErr w:type="spellEnd"/>
+      <w:r>
+        <w:rPr>
+          <w:rStyle w:val="HTMLCode"/>
+          <w:rFonts w:asciiTheme="minorHAnsi" w:eastAsiaTheme="minorHAnsi" w:hAnsiTheme="minorHAnsi" w:cstheme="minorHAnsi"/>
+          <w:b/>
+          <w:sz w:val="22"/>
+          <w:szCs w:val="22"/>
+        </w:rPr>
+        <w:t xml:space="preserve"> }} </w:t>
       </w:r>
       <w:r>
         <w:rPr>
@@ -116,7 +138,15 @@
         <w:tab/>
       </w:r>
       <w:r>
-        <w:t>{{ docket_numbers[0] }}</w:t>
+        <w:t xml:space="preserve">{{ </w:t>
+      </w:r>
+      <w:proofErr w:type="spellStart"/>
+      <w:r>
+        <w:t>docket_numbers</w:t>
+      </w:r>
+      <w:proofErr w:type="spellEnd"/>
+      <w:r>
+        <w:t>[0] }}</w:t>
       </w:r>
     </w:p>
     <w:p>
@@ -168,7 +198,21 @@
         <w:rPr>
           <w:b/>
         </w:rPr>
-        <w:t>{{ other_parties }}</w:t>
+        <w:t xml:space="preserve">{{ </w:t>
+      </w:r>
+      <w:proofErr w:type="spellStart"/>
+      <w:r>
+        <w:rPr>
+          <w:b/>
+        </w:rPr>
+        <w:t>other_parties</w:t>
+      </w:r>
+      <w:proofErr w:type="spellEnd"/>
+      <w:r>
+        <w:rPr>
+          <w:b/>
+        </w:rPr>
+        <w:t xml:space="preserve"> }}</w:t>
       </w:r>
     </w:p>
     <w:p>
@@ -186,21 +230,71 @@
     </w:p>
     <w:p>
       <w:pPr>
-        <w:rPr>
-          <w:b/>
-        </w:rPr>
-      </w:pPr>
-      <w:r>
-        <w:rPr>
-          <w:b/>
-        </w:rPr>
-        <w:t>{{ users }}</w:t>
-      </w:r>
-      <w:r>
-        <w:rPr>
-          <w:b/>
-        </w:rPr>
-        <w:t xml:space="preserve">, </w:t>
+        <w:spacing w:after="0"/>
+        <w:rPr>
+          <w:b/>
+          <w:bCs/>
+        </w:rPr>
+      </w:pPr>
+      <w:r>
+        <w:rPr>
+          <w:b/>
+          <w:bCs/>
+        </w:rPr>
+        <w:t xml:space="preserve">{{ </w:t>
+      </w:r>
+      <w:proofErr w:type="spellStart"/>
+      <w:r>
+        <w:rPr>
+          <w:b/>
+          <w:bCs/>
+        </w:rPr>
+        <w:t>comma_and_list</w:t>
+      </w:r>
+      <w:proofErr w:type="spellEnd"/>
+      <w:r>
+        <w:rPr>
+          <w:b/>
+          <w:bCs/>
+        </w:rPr>
+        <w:t>(</w:t>
+      </w:r>
+      <w:proofErr w:type="spellStart"/>
+      <w:r>
+        <w:rPr>
+          <w:b/>
+          <w:bCs/>
+        </w:rPr>
+        <w:t>all_signers</w:t>
+      </w:r>
+      <w:proofErr w:type="spellEnd"/>
+      <w:r>
+        <w:rPr>
+          <w:b/>
+          <w:bCs/>
+        </w:rPr>
+        <w:t>)</w:t>
+      </w:r>
+      <w:r>
+        <w:rPr>
+          <w:b/>
+          <w:bCs/>
+        </w:rPr>
+        <w:t xml:space="preserve"> </w:t>
+      </w:r>
+      <w:r>
+        <w:rPr>
+          <w:b/>
+          <w:bCs/>
+        </w:rPr>
+        <w:t>}}</w:t>
+      </w:r>
+      <w:r>
+        <w:rPr>
+          <w:b/>
+          <w:bCs/>
+        </w:rPr>
+        <w:t>,</w:t>
       </w:r>
     </w:p>
     <w:p>
@@ -413,7 +507,6 @@
         <w:spacing w:after="0"/>
       </w:pPr>
       <w:r>
-        <w:lastRenderedPageBreak/>
         <w:t>Signed under the pains and penalties of perjury:</w:t>
       </w:r>
     </w:p>
@@ -427,15 +520,40 @@
         <w:spacing w:after="0"/>
       </w:pPr>
       <w:r>
-        <w:t>{%p if defined('users[0].signature') %}</w:t>
-      </w:r>
-    </w:p>
-    <w:p>
-      <w:pPr>
-        <w:spacing w:after="0"/>
-      </w:pPr>
-      <w:r>
-        <w:t>{%p for user in users %}</w:t>
+        <w:t xml:space="preserve">{%p for </w:t>
+      </w:r>
+      <w:r>
+        <w:t xml:space="preserve">signer </w:t>
+      </w:r>
+      <w:r>
+        <w:t xml:space="preserve">in </w:t>
+      </w:r>
+      <w:proofErr w:type="spellStart"/>
+      <w:r>
+        <w:t>all_signers</w:t>
+      </w:r>
+      <w:proofErr w:type="spellEnd"/>
+      <w:r>
+        <w:t xml:space="preserve"> %}</w:t>
+      </w:r>
+    </w:p>
+    <w:p>
+      <w:pPr>
+        <w:spacing w:after="0"/>
+      </w:pPr>
+      <w:r>
+        <w:t>{%p if defined('</w:t>
+      </w:r>
+      <w:proofErr w:type="spellStart"/>
+      <w:r>
+        <w:t>signer</w:t>
+      </w:r>
+      <w:r>
+        <w:t>.signature</w:t>
+      </w:r>
+      <w:proofErr w:type="spellEnd"/>
+      <w:r>
+        <w:t>') %}</w:t>
       </w:r>
     </w:p>
     <w:p>
@@ -445,19 +563,16 @@
       <w:r>
         <w:t xml:space="preserve">{{ </w:t>
       </w:r>
-      <w:r>
-        <w:t>user</w:t>
-      </w:r>
-      <w:r>
-        <w:t>.signature }}</w:t>
-      </w:r>
-    </w:p>
-    <w:p>
-      <w:pPr>
-        <w:spacing w:after="0"/>
-      </w:pPr>
-      <w:r>
-        <w:t>{%p endfor %}</w:t>
+      <w:proofErr w:type="spellStart"/>
+      <w:r>
+        <w:t>signer</w:t>
+      </w:r>
+      <w:r>
+        <w:t>.signature</w:t>
+      </w:r>
+      <w:proofErr w:type="spellEnd"/>
+      <w:r>
+        <w:t xml:space="preserve"> }}</w:t>
       </w:r>
     </w:p>
     <w:p>
@@ -473,49 +588,102 @@
         <w:spacing w:after="0"/>
       </w:pPr>
       <w:r>
-        <w:t>{{ users }}</w:t>
-      </w:r>
-    </w:p>
-    <w:p>
-      <w:pPr>
-        <w:spacing w:after="0"/>
-      </w:pPr>
-      <w:r>
-        <w:t>{{ users[0]</w:t>
-      </w:r>
-      <w:r>
-        <w:t>.address</w:t>
-      </w:r>
-      <w:r>
-        <w:t>.block() }}</w:t>
-      </w:r>
-    </w:p>
-    <w:p>
-      <w:pPr>
-        <w:spacing w:after="0"/>
-      </w:pPr>
-      <w:r>
-        <w:t>{{ users[0].phone_numbers() }}</w:t>
-      </w:r>
-    </w:p>
-    <w:p>
-      <w:pPr>
-        <w:spacing w:after="0"/>
-      </w:pPr>
-      <w:r>
-        <w:t>{{ showifdef('users[0].email') }}</w:t>
-      </w:r>
-    </w:p>
-    <w:p>
-      <w:pPr>
-        <w:spacing w:after="0"/>
-      </w:pPr>
-      <w:r>
-        <w:t>{{ showifdef('users[0].</w:t>
+        <w:t>{{ signer }}</w:t>
+      </w:r>
+    </w:p>
+    <w:p>
+      <w:pPr>
+        <w:spacing w:after="0"/>
+      </w:pPr>
+      <w:r>
+        <w:t>{{ users[0].</w:t>
+      </w:r>
+      <w:proofErr w:type="spellStart"/>
+      <w:r>
+        <w:t>address.block</w:t>
+      </w:r>
+      <w:proofErr w:type="spellEnd"/>
+      <w:r>
+        <w:t>() }}</w:t>
+      </w:r>
+    </w:p>
+    <w:p>
+      <w:pPr>
+        <w:spacing w:after="0"/>
+      </w:pPr>
+      <w:r>
+        <w:t xml:space="preserve">{{ </w:t>
+      </w:r>
+      <w:proofErr w:type="spellStart"/>
+      <w:r>
+        <w:t>showifdef</w:t>
+      </w:r>
+      <w:proofErr w:type="spellEnd"/>
+      <w:r>
+        <w:t>(‘</w:t>
+      </w:r>
+      <w:proofErr w:type="spellStart"/>
+      <w:r>
+        <w:t>signer.phone_numbers</w:t>
+      </w:r>
+      <w:proofErr w:type="spellEnd"/>
+      <w:r>
+        <w:t>()</w:t>
+      </w:r>
+      <w:r>
+        <w:t>’)</w:t>
+      </w:r>
+      <w:r>
+        <w:t xml:space="preserve"> }}</w:t>
+      </w:r>
+    </w:p>
+    <w:p>
+      <w:pPr>
+        <w:spacing w:after="0"/>
+      </w:pPr>
+      <w:r>
+        <w:t xml:space="preserve">{{ </w:t>
+      </w:r>
+      <w:proofErr w:type="spellStart"/>
+      <w:r>
+        <w:t>showifdef</w:t>
+      </w:r>
+      <w:proofErr w:type="spellEnd"/>
+      <w:r>
+        <w:t>('</w:t>
+      </w:r>
+      <w:proofErr w:type="spellStart"/>
+      <w:r>
+        <w:t>signer.email</w:t>
+      </w:r>
+      <w:proofErr w:type="spellEnd"/>
+      <w:r>
+        <w:t>') }}</w:t>
+      </w:r>
+    </w:p>
+    <w:p>
+      <w:pPr>
+        <w:spacing w:after="0"/>
+      </w:pPr>
+      <w:r>
+        <w:t xml:space="preserve">{{ </w:t>
+      </w:r>
+      <w:proofErr w:type="spellStart"/>
+      <w:r>
+        <w:t>showifdef</w:t>
+      </w:r>
+      <w:proofErr w:type="spellEnd"/>
+      <w:r>
+        <w:t>('</w:t>
+      </w:r>
+      <w:proofErr w:type="spellStart"/>
+      <w:r>
+        <w:t>signer.</w:t>
       </w:r>
       <w:r>
         <w:t>other_contact_method</w:t>
       </w:r>
+      <w:proofErr w:type="spellEnd"/>
       <w:r>
         <w:t>') }}</w:t>
       </w:r>
@@ -526,10 +694,40 @@
       </w:pPr>
     </w:p>
     <w:p>
-      <w:r>
-        <w:t>{%p if ready_to_serve %}</w:t>
-      </w:r>
-    </w:p>
+      <w:pPr>
+        <w:spacing w:after="0"/>
+      </w:pPr>
+      <w:r>
+        <w:t xml:space="preserve">{%p </w:t>
+      </w:r>
+      <w:proofErr w:type="spellStart"/>
+      <w:r>
+        <w:t>endfor</w:t>
+      </w:r>
+      <w:proofErr w:type="spellEnd"/>
+      <w:r>
+        <w:t xml:space="preserve"> %}</w:t>
+      </w:r>
+    </w:p>
+    <w:p>
+      <w:pPr>
+        <w:spacing w:after="0"/>
+      </w:pPr>
+    </w:p>
+    <w:p>
+      <w:r>
+        <w:t xml:space="preserve">{%p if </w:t>
+      </w:r>
+      <w:proofErr w:type="spellStart"/>
+      <w:r>
+        <w:t>ready_to_serve</w:t>
+      </w:r>
+      <w:proofErr w:type="spellEnd"/>
+      <w:r>
+        <w:t xml:space="preserve"> %}</w:t>
+      </w:r>
+    </w:p>
+    <w:p/>
     <w:p>
       <w:pPr>
         <w:jc w:val="center"/>
@@ -546,7 +744,23 @@
     </w:p>
     <w:p>
       <w:r>
-        <w:t>I certify I sent a true copy of this Motion to Dismiss to the Plaintiff, my landlord, or my landlord’s lawyer by  {{ service_method }} on this date: {{ service_date }}.</w:t>
+        <w:t xml:space="preserve">I certify I sent a true copy of this Motion to Dismiss to the Plaintiff, my landlord, or my landlord’s lawyer by  {{ </w:t>
+      </w:r>
+      <w:proofErr w:type="spellStart"/>
+      <w:r>
+        <w:t>service_method</w:t>
+      </w:r>
+      <w:proofErr w:type="spellEnd"/>
+      <w:r>
+        <w:t xml:space="preserve"> }} on this date: {{ </w:t>
+      </w:r>
+      <w:proofErr w:type="spellStart"/>
+      <w:r>
+        <w:t>service_date</w:t>
+      </w:r>
+      <w:proofErr w:type="spellEnd"/>
+      <w:r>
+        <w:t xml:space="preserve"> }}.</w:t>
       </w:r>
     </w:p>
     <w:p/>
@@ -561,7 +775,21 @@
         <w:rPr>
           <w:u w:val="single"/>
         </w:rPr>
-        <w:t>{{ showifdef('users[0].signature') }}</w:t>
+        <w:t xml:space="preserve">{{ </w:t>
+      </w:r>
+      <w:proofErr w:type="spellStart"/>
+      <w:r>
+        <w:rPr>
+          <w:u w:val="single"/>
+        </w:rPr>
+        <w:t>showifdef</w:t>
+      </w:r>
+      <w:proofErr w:type="spellEnd"/>
+      <w:r>
+        <w:rPr>
+          <w:u w:val="single"/>
+        </w:rPr>
+        <w:t>('users[0].signature') }}</w:t>
       </w:r>
       <w:r>
         <w:rPr>

</xml_diff>